<commit_message>
correction phrase avec trop le mot application
</commit_message>
<xml_diff>
--- a/docs/Alvini - Budget Monitor.docx
+++ b/docs/Alvini - Budget Monitor.docx
@@ -892,13 +892,13 @@
           <w:pgNumType w:fmt="decimal"/>
           <w:formProt w:val="false"/>
           <w:textDirection w:val="lrTb"/>
-          <w:docGrid w:charSpace="8192" w:linePitch="360" w:type="default"/>
+          <w:docGrid w:charSpace="12288" w:linePitch="360" w:type="default"/>
         </w:sectPr>
       </w:pPr>
     </w:p>
     <w:p>
       <w:pPr>
-        <w:pStyle w:val="style40"/>
+        <w:pStyle w:val="style44"/>
         <w:rPr/>
       </w:pPr>
       <w:r>
@@ -914,19 +914,14 @@
           <w:pgMar w:bottom="1417" w:footer="708" w:gutter="0" w:header="708" w:left="1417" w:right="1417" w:top="1417"/>
           <w:formProt w:val="false"/>
           <w:textDirection w:val="lrTb"/>
-          <w:docGrid w:charSpace="8192" w:linePitch="360" w:type="default"/>
+          <w:docGrid w:charSpace="12288" w:linePitch="360" w:type="default"/>
         </w:sectPr>
       </w:pPr>
     </w:p>
     <w:p>
       <w:pPr>
-        <w:pStyle w:val="style41"/>
-        <w:tabs>
-          <w:tab w:leader="dot" w:pos="9072" w:val="right"/>
-        </w:tabs>
-        <w:rPr>
-          <w:rStyle w:val="style29"/>
-        </w:rPr>
+        <w:pStyle w:val="style35"/>
+        <w:rPr/>
       </w:pPr>
       <w:r>
         <w:fldChar w:fldCharType="begin"/>
@@ -937,583 +932,9 @@
       <w:r>
         <w:fldChar w:fldCharType="separate"/>
       </w:r>
-      <w:hyperlink w:anchor="__RefHeading__356_774755168">
-        <w:r>
-          <w:rPr>
-            <w:rStyle w:val="style29"/>
-          </w:rPr>
-          <w:t>I.Présentation de notre société</w:t>
-          <w:tab/>
-          <w:t>3</w:t>
-        </w:r>
-      </w:hyperlink>
-    </w:p>
-    <w:p>
-      <w:pPr>
-        <w:pStyle w:val="style41"/>
-        <w:tabs>
-          <w:tab w:leader="dot" w:pos="9072" w:val="right"/>
-        </w:tabs>
-        <w:rPr>
-          <w:rStyle w:val="style29"/>
-        </w:rPr>
-      </w:pPr>
-      <w:hyperlink w:anchor="__RefHeading__358_774755168">
-        <w:r>
-          <w:rPr>
-            <w:rStyle w:val="style29"/>
-          </w:rPr>
-          <w:t>II.Présentation du projet</w:t>
-          <w:tab/>
-          <w:t>3</w:t>
-        </w:r>
-      </w:hyperlink>
-    </w:p>
-    <w:p>
-      <w:pPr>
-        <w:pStyle w:val="style42"/>
-        <w:tabs>
-          <w:tab w:leader="dot" w:pos="9072" w:val="right"/>
-        </w:tabs>
-        <w:rPr>
-          <w:rStyle w:val="style29"/>
-        </w:rPr>
-      </w:pPr>
-      <w:hyperlink w:anchor="__RefHeading__360_774755168">
-        <w:r>
-          <w:rPr>
-            <w:rStyle w:val="style29"/>
-          </w:rPr>
-          <w:t>A.Contexte</w:t>
-          <w:tab/>
-          <w:t>3</w:t>
-        </w:r>
-      </w:hyperlink>
-    </w:p>
-    <w:p>
-      <w:pPr>
-        <w:pStyle w:val="style42"/>
-        <w:tabs>
-          <w:tab w:leader="dot" w:pos="9072" w:val="right"/>
-        </w:tabs>
-        <w:rPr>
-          <w:rStyle w:val="style29"/>
-        </w:rPr>
-      </w:pPr>
-      <w:hyperlink w:anchor="__RefHeading__362_774755168">
-        <w:r>
-          <w:rPr>
-            <w:rStyle w:val="style29"/>
-          </w:rPr>
-          <w:t>B.Objectifs</w:t>
-          <w:tab/>
-          <w:t>3</w:t>
-        </w:r>
-      </w:hyperlink>
-    </w:p>
-    <w:p>
-      <w:pPr>
-        <w:pStyle w:val="style42"/>
-        <w:tabs>
-          <w:tab w:leader="dot" w:pos="9072" w:val="right"/>
-        </w:tabs>
-        <w:rPr>
-          <w:rStyle w:val="style29"/>
-        </w:rPr>
-      </w:pPr>
-      <w:hyperlink w:anchor="__RefHeading__364_774755168">
-        <w:r>
-          <w:rPr>
-            <w:rStyle w:val="style29"/>
-          </w:rPr>
-          <w:t>C.Etude préalable</w:t>
-          <w:tab/>
-          <w:t>3</w:t>
-        </w:r>
-      </w:hyperlink>
-    </w:p>
-    <w:p>
-      <w:pPr>
-        <w:pStyle w:val="style42"/>
-        <w:tabs>
-          <w:tab w:leader="dot" w:pos="9072" w:val="right"/>
-        </w:tabs>
-        <w:rPr>
-          <w:rStyle w:val="style29"/>
-        </w:rPr>
-      </w:pPr>
-      <w:hyperlink w:anchor="__RefHeading__431_766429042">
-        <w:r>
-          <w:rPr>
-            <w:rStyle w:val="style29"/>
-          </w:rPr>
-          <w:t>a.Description de l’existant</w:t>
-          <w:tab/>
-          <w:t>3</w:t>
-        </w:r>
-      </w:hyperlink>
-    </w:p>
-    <w:p>
-      <w:pPr>
-        <w:pStyle w:val="style42"/>
-        <w:tabs>
-          <w:tab w:leader="dot" w:pos="9072" w:val="right"/>
-        </w:tabs>
-        <w:rPr>
-          <w:rStyle w:val="style29"/>
-        </w:rPr>
-      </w:pPr>
-      <w:hyperlink w:anchor="__RefHeading__433_766429042">
-        <w:r>
-          <w:rPr>
-            <w:rStyle w:val="style29"/>
-          </w:rPr>
-          <w:t>b.Etude d’opportunité</w:t>
-          <w:tab/>
-          <w:t>3</w:t>
-        </w:r>
-      </w:hyperlink>
-    </w:p>
-    <w:p>
-      <w:pPr>
-        <w:pStyle w:val="style42"/>
-        <w:tabs>
-          <w:tab w:leader="dot" w:pos="9072" w:val="right"/>
-        </w:tabs>
-        <w:rPr>
-          <w:rStyle w:val="style29"/>
-        </w:rPr>
-      </w:pPr>
-      <w:hyperlink w:anchor="__RefHeading__435_766429042">
-        <w:r>
-          <w:rPr>
-            <w:rStyle w:val="style29"/>
-          </w:rPr>
-          <w:t>c.Risques et enjeux</w:t>
-          <w:tab/>
-          <w:t>3</w:t>
-        </w:r>
-      </w:hyperlink>
-    </w:p>
-    <w:p>
-      <w:pPr>
-        <w:pStyle w:val="style42"/>
-        <w:tabs>
-          <w:tab w:leader="dot" w:pos="9072" w:val="right"/>
-        </w:tabs>
-        <w:rPr>
-          <w:rStyle w:val="style29"/>
-        </w:rPr>
-      </w:pPr>
-      <w:hyperlink w:anchor="__RefHeading__366_774755168">
-        <w:r>
-          <w:rPr>
-            <w:rStyle w:val="style29"/>
-          </w:rPr>
-          <w:t>D.Expression des besoins</w:t>
-          <w:tab/>
-          <w:t>3</w:t>
-        </w:r>
-      </w:hyperlink>
-    </w:p>
-    <w:p>
-      <w:pPr>
-        <w:pStyle w:val="style42"/>
-        <w:tabs>
-          <w:tab w:leader="dot" w:pos="9072" w:val="right"/>
-        </w:tabs>
-        <w:rPr>
-          <w:rStyle w:val="style29"/>
-        </w:rPr>
-      </w:pPr>
-      <w:hyperlink w:anchor="__RefHeading__368_774755168">
-        <w:r>
-          <w:rPr>
-            <w:rStyle w:val="style29"/>
-          </w:rPr>
-          <w:t>E.Contraintes</w:t>
-          <w:tab/>
-          <w:t>3</w:t>
-        </w:r>
-      </w:hyperlink>
-    </w:p>
-    <w:p>
-      <w:pPr>
-        <w:pStyle w:val="style42"/>
-        <w:tabs>
-          <w:tab w:leader="dot" w:pos="9072" w:val="right"/>
-        </w:tabs>
-        <w:rPr>
-          <w:rStyle w:val="style29"/>
-        </w:rPr>
-      </w:pPr>
-      <w:hyperlink w:anchor="__RefHeading__437_766429042">
-        <w:r>
-          <w:rPr>
-            <w:rStyle w:val="style29"/>
-          </w:rPr>
-          <w:t>a.Contraintes techniques et de qualité</w:t>
-          <w:tab/>
-          <w:t>3</w:t>
-        </w:r>
-      </w:hyperlink>
-    </w:p>
-    <w:p>
-      <w:pPr>
-        <w:pStyle w:val="style42"/>
-        <w:tabs>
-          <w:tab w:leader="dot" w:pos="9072" w:val="right"/>
-        </w:tabs>
-        <w:rPr>
-          <w:rStyle w:val="style29"/>
-        </w:rPr>
-      </w:pPr>
-      <w:hyperlink w:anchor="__RefHeading__439_766429042">
-        <w:r>
-          <w:rPr>
-            <w:rStyle w:val="style29"/>
-          </w:rPr>
-          <w:t>b.Délai de livraison</w:t>
-          <w:tab/>
-          <w:t>3</w:t>
-        </w:r>
-      </w:hyperlink>
-    </w:p>
-    <w:p>
-      <w:pPr>
-        <w:pStyle w:val="style41"/>
-        <w:tabs>
-          <w:tab w:leader="dot" w:pos="9072" w:val="right"/>
-        </w:tabs>
-        <w:rPr>
-          <w:rStyle w:val="style29"/>
-        </w:rPr>
-      </w:pPr>
-      <w:hyperlink w:anchor="__RefHeading__370_774755168">
-        <w:r>
-          <w:rPr>
-            <w:rStyle w:val="style29"/>
-          </w:rPr>
-          <w:t>III.Etude graphique du projet</w:t>
-          <w:tab/>
-          <w:t>3</w:t>
-        </w:r>
-      </w:hyperlink>
-    </w:p>
-    <w:p>
-      <w:pPr>
-        <w:pStyle w:val="style42"/>
-        <w:tabs>
-          <w:tab w:leader="dot" w:pos="9072" w:val="right"/>
-        </w:tabs>
-        <w:rPr>
-          <w:rStyle w:val="style29"/>
-        </w:rPr>
-      </w:pPr>
-      <w:hyperlink w:anchor="__RefHeading__372_774755168">
-        <w:r>
-          <w:rPr>
-            <w:rStyle w:val="style29"/>
-          </w:rPr>
-          <w:t>A.Elaboration de la charte graphique</w:t>
-          <w:tab/>
-          <w:t>3</w:t>
-        </w:r>
-      </w:hyperlink>
-    </w:p>
-    <w:p>
-      <w:pPr>
-        <w:pStyle w:val="style42"/>
-        <w:tabs>
-          <w:tab w:leader="dot" w:pos="9072" w:val="right"/>
-        </w:tabs>
-        <w:rPr>
-          <w:rStyle w:val="style29"/>
-        </w:rPr>
-      </w:pPr>
-      <w:hyperlink w:anchor="__RefHeading__441_766429042">
-        <w:r>
-          <w:rPr>
-            <w:rStyle w:val="style29"/>
-          </w:rPr>
-          <w:t>B.Conception de la maquette</w:t>
-          <w:tab/>
-          <w:t>4</w:t>
-        </w:r>
-      </w:hyperlink>
-    </w:p>
-    <w:p>
-      <w:pPr>
-        <w:pStyle w:val="style41"/>
-        <w:tabs>
-          <w:tab w:leader="dot" w:pos="9072" w:val="right"/>
-        </w:tabs>
-        <w:rPr>
-          <w:rStyle w:val="style29"/>
-        </w:rPr>
-      </w:pPr>
-      <w:hyperlink w:anchor="__RefHeading__376_774755168">
-        <w:r>
-          <w:rPr>
-            <w:rStyle w:val="style29"/>
-          </w:rPr>
-          <w:t>IV.Analyses fonctionnelles du projet</w:t>
-          <w:tab/>
-          <w:t>5</w:t>
-        </w:r>
-      </w:hyperlink>
-    </w:p>
-    <w:p>
-      <w:pPr>
-        <w:pStyle w:val="style42"/>
-        <w:tabs>
-          <w:tab w:leader="dot" w:pos="9072" w:val="right"/>
-        </w:tabs>
-        <w:rPr>
-          <w:rStyle w:val="style29"/>
-        </w:rPr>
-      </w:pPr>
-      <w:hyperlink w:anchor="__RefHeading__378_774755168">
-        <w:r>
-          <w:rPr>
-            <w:rStyle w:val="style29"/>
-          </w:rPr>
-          <w:t>A.Spécifications générales</w:t>
-          <w:tab/>
-          <w:t>5</w:t>
-        </w:r>
-      </w:hyperlink>
-    </w:p>
-    <w:p>
-      <w:pPr>
-        <w:pStyle w:val="style42"/>
-        <w:tabs>
-          <w:tab w:leader="dot" w:pos="9072" w:val="right"/>
-        </w:tabs>
-        <w:rPr>
-          <w:rStyle w:val="style29"/>
-        </w:rPr>
-      </w:pPr>
-      <w:hyperlink w:anchor="__RefHeading__380_774755168">
-        <w:r>
-          <w:rPr>
-            <w:rStyle w:val="style29"/>
-          </w:rPr>
-          <w:t>B.Ressources nécessaires</w:t>
-          <w:tab/>
-          <w:t>5</w:t>
-        </w:r>
-      </w:hyperlink>
-    </w:p>
-    <w:p>
-      <w:pPr>
-        <w:pStyle w:val="style41"/>
-        <w:tabs>
-          <w:tab w:leader="dot" w:pos="9072" w:val="right"/>
-        </w:tabs>
-        <w:rPr>
-          <w:rStyle w:val="style29"/>
-        </w:rPr>
-      </w:pPr>
-      <w:hyperlink w:anchor="__RefHeading__382_774755168">
-        <w:r>
-          <w:rPr>
-            <w:rStyle w:val="style29"/>
-          </w:rPr>
-          <w:t>V.Déroulement du projet</w:t>
-          <w:tab/>
-          <w:t>6</w:t>
-        </w:r>
-      </w:hyperlink>
-    </w:p>
-    <w:p>
-      <w:pPr>
-        <w:pStyle w:val="style42"/>
-        <w:tabs>
-          <w:tab w:leader="dot" w:pos="9072" w:val="right"/>
-        </w:tabs>
-        <w:rPr>
-          <w:rStyle w:val="style29"/>
-        </w:rPr>
-      </w:pPr>
-      <w:hyperlink w:anchor="__RefHeading__384_774755168">
-        <w:r>
-          <w:rPr>
-            <w:rStyle w:val="style29"/>
-          </w:rPr>
-          <w:t>A.Planification des phases du projet</w:t>
-          <w:tab/>
-          <w:t>6</w:t>
-        </w:r>
-      </w:hyperlink>
-    </w:p>
-    <w:p>
-      <w:pPr>
-        <w:pStyle w:val="style42"/>
-        <w:tabs>
-          <w:tab w:leader="dot" w:pos="9072" w:val="right"/>
-        </w:tabs>
-        <w:rPr>
-          <w:rStyle w:val="style29"/>
-        </w:rPr>
-      </w:pPr>
-      <w:hyperlink w:anchor="__RefHeading__386_774755168">
-        <w:r>
-          <w:rPr>
-            <w:rStyle w:val="style29"/>
-          </w:rPr>
-          <w:t>B.Planification des taches</w:t>
-          <w:tab/>
-          <w:t>6</w:t>
-        </w:r>
-      </w:hyperlink>
-    </w:p>
-    <w:p>
-      <w:pPr>
-        <w:pStyle w:val="style42"/>
-        <w:tabs>
-          <w:tab w:leader="dot" w:pos="9072" w:val="right"/>
-        </w:tabs>
-        <w:rPr>
-          <w:rStyle w:val="style29"/>
-        </w:rPr>
-      </w:pPr>
-      <w:hyperlink w:anchor="__RefHeading__388_774755168">
-        <w:r>
-          <w:rPr>
-            <w:rStyle w:val="style29"/>
-          </w:rPr>
-          <w:t>C.Préparation du développement</w:t>
-          <w:tab/>
-          <w:t>7</w:t>
-        </w:r>
-      </w:hyperlink>
-    </w:p>
-    <w:p>
-      <w:pPr>
-        <w:pStyle w:val="style42"/>
-        <w:tabs>
-          <w:tab w:leader="dot" w:pos="9072" w:val="right"/>
-        </w:tabs>
-        <w:rPr>
-          <w:rStyle w:val="style29"/>
-        </w:rPr>
-      </w:pPr>
-      <w:hyperlink w:anchor="__RefHeading__443_766429042">
-        <w:r>
-          <w:rPr>
-            <w:rStyle w:val="style29"/>
-          </w:rPr>
-          <w:t>a.MCD</w:t>
-          <w:tab/>
-          <w:t>7</w:t>
-        </w:r>
-      </w:hyperlink>
-    </w:p>
-    <w:p>
-      <w:pPr>
-        <w:pStyle w:val="style42"/>
-        <w:tabs>
-          <w:tab w:leader="dot" w:pos="9072" w:val="right"/>
-        </w:tabs>
-        <w:rPr>
-          <w:rStyle w:val="style29"/>
-        </w:rPr>
-      </w:pPr>
-      <w:hyperlink w:anchor="__RefHeading__445_766429042">
-        <w:r>
-          <w:rPr>
-            <w:rStyle w:val="style29"/>
-          </w:rPr>
-          <w:t>b.Cas d’utilisations</w:t>
-          <w:tab/>
-          <w:t>7</w:t>
-        </w:r>
-      </w:hyperlink>
-    </w:p>
-    <w:p>
-      <w:pPr>
-        <w:pStyle w:val="style42"/>
-        <w:tabs>
-          <w:tab w:leader="dot" w:pos="9072" w:val="right"/>
-        </w:tabs>
-        <w:rPr>
-          <w:rStyle w:val="style29"/>
-        </w:rPr>
-      </w:pPr>
-      <w:hyperlink w:anchor="__RefHeading__447_766429042">
-        <w:r>
-          <w:rPr>
-            <w:rStyle w:val="style29"/>
-          </w:rPr>
-          <w:t>c.Diagramme de classes</w:t>
-          <w:tab/>
-          <w:t>7</w:t>
-        </w:r>
-      </w:hyperlink>
-    </w:p>
-    <w:p>
-      <w:pPr>
-        <w:pStyle w:val="style42"/>
-        <w:tabs>
-          <w:tab w:leader="dot" w:pos="9072" w:val="right"/>
-        </w:tabs>
-        <w:rPr>
-          <w:rStyle w:val="style29"/>
-        </w:rPr>
-      </w:pPr>
-      <w:hyperlink w:anchor="__RefHeading__390_774755168">
-        <w:r>
-          <w:rPr>
-            <w:rStyle w:val="style29"/>
-          </w:rPr>
-          <w:t>D.Etat d’avancement du projet</w:t>
-          <w:tab/>
-          <w:t>7</w:t>
-        </w:r>
-      </w:hyperlink>
-    </w:p>
-    <w:p>
-      <w:pPr>
-        <w:pStyle w:val="style41"/>
-        <w:tabs>
-          <w:tab w:leader="dot" w:pos="9072" w:val="right"/>
-        </w:tabs>
-        <w:rPr>
-          <w:rStyle w:val="style29"/>
-        </w:rPr>
-      </w:pPr>
-      <w:hyperlink w:anchor="__RefHeading__392_774755168">
-        <w:r>
-          <w:rPr>
-            <w:rStyle w:val="style29"/>
-          </w:rPr>
-          <w:t>VI.Bilan du projet</w:t>
-          <w:tab/>
-          <w:t>7</w:t>
-        </w:r>
-      </w:hyperlink>
-    </w:p>
-    <w:p>
-      <w:pPr>
-        <w:pStyle w:val="style41"/>
-        <w:tabs>
-          <w:tab w:leader="dot" w:pos="9072" w:val="right"/>
-        </w:tabs>
-        <w:rPr>
-          <w:rStyle w:val="style29"/>
-        </w:rPr>
-      </w:pPr>
-      <w:hyperlink w:anchor="__RefHeading__394_774755168">
-        <w:r>
-          <w:rPr>
-            <w:rStyle w:val="style29"/>
-          </w:rPr>
-          <w:t>VII.Document annexes</w:t>
-          <w:tab/>
-          <w:t>7</w:t>
-        </w:r>
-      </w:hyperlink>
+      <w:r>
+        <w:rPr/>
+      </w:r>
       <w:r>
         <w:fldChar w:fldCharType="end"/>
       </w:r>
@@ -1526,13 +947,27 @@
           <w:pgMar w:bottom="1417" w:footer="708" w:gutter="0" w:header="708" w:left="1417" w:right="1417" w:top="1417"/>
           <w:formProt/>
           <w:textDirection w:val="lrTb"/>
-          <w:docGrid w:charSpace="8192" w:linePitch="360" w:type="default"/>
+          <w:docGrid w:charSpace="12288" w:linePitch="360" w:type="default"/>
         </w:sectPr>
       </w:pPr>
     </w:p>
     <w:p>
       <w:pPr>
-        <w:pStyle w:val="style41"/>
+        <w:pStyle w:val="style45"/>
+        <w:tabs>
+          <w:tab w:leader="dot" w:pos="9072" w:val="right"/>
+        </w:tabs>
+        <w:rPr/>
+      </w:pPr>
+      <w:hyperlink w:anchor="__RefHeading__394_774755168">
+        <w:r>
+          <w:rPr/>
+        </w:r>
+      </w:hyperlink>
+    </w:p>
+    <w:p>
+      <w:pPr>
+        <w:pStyle w:val="style45"/>
         <w:tabs>
           <w:tab w:leader="dot" w:pos="9072" w:val="right"/>
         </w:tabs>
@@ -1706,7 +1141,7 @@
     </w:p>
     <w:p>
       <w:pPr>
-        <w:pStyle w:val="style43"/>
+        <w:pStyle w:val="style47"/>
         <w:rPr/>
       </w:pPr>
       <w:r>
@@ -1728,7 +1163,7 @@
     </w:p>
     <w:p>
       <w:pPr>
-        <w:pStyle w:val="style43"/>
+        <w:pStyle w:val="style47"/>
         <w:rPr/>
       </w:pPr>
       <w:r>
@@ -1753,13 +1188,13 @@
     </w:p>
     <w:p>
       <w:pPr>
-        <w:pStyle w:val="style43"/>
+        <w:pStyle w:val="style47"/>
         <w:rPr/>
       </w:pPr>
       <w:r>
         <w:rPr/>
         <w:br/>
-        <w:t>L’application qui sera développé se basera globalement sur des fonctionnalités existantes, en reprenant les éléments de plusieurs applications comme base ou inspiration. Il s’agit de proposer une application ne copiant pas les autres applications, mais plutôt une application proposant des fonctionnalités que les dirigeants souhaitent.</w:t>
+        <w:t>L’application qui sera développé se basera globalement sur des fonctionnalités existantes, en reprenant les éléments de plusieurs applications comme base ou inspiration. Il s’agit de proposer une application ne copiant pas les autres, mais plutôt une, proposant des fonctionnalités que les dirigeants souhaitent.</w:t>
       </w:r>
     </w:p>
     <w:p>
@@ -1823,15 +1258,7 @@
       <w:r>
         <w:rPr/>
         <w:br/>
-        <w:t xml:space="preserve">L’application doit permettre à l’utilisateur de gérer un ou plusieurs budgets dont il fixera le montant manuellement. Il peut définir la récurrence de </w:t>
-      </w:r>
-      <w:r>
-        <w:rPr/>
-        <w:t>c</w:t>
-      </w:r>
-      <w:r>
-        <w:rPr/>
-        <w:t>e budget (annuel, mensuel, journalier).</w:t>
+        <w:t>L’application doit permettre à l’utilisateur de gérer un ou plusieurs budgets dont il fixera le montant manuellement. Il peut définir la récurrence de ce budget (annuel, mensuel, journalier).</w:t>
       </w:r>
     </w:p>
     <w:p>
@@ -2007,7 +1434,7 @@
     </w:p>
     <w:p>
       <w:pPr>
-        <w:pStyle w:val="style43"/>
+        <w:pStyle w:val="style47"/>
         <w:rPr>
           <w:rStyle w:val="style17"/>
           <w:color w:val="00000A"/>
@@ -2028,7 +1455,7 @@
     </w:p>
     <w:p>
       <w:pPr>
-        <w:pStyle w:val="style43"/>
+        <w:pStyle w:val="style47"/>
         <w:jc w:val="center"/>
         <w:rPr/>
       </w:pPr>
@@ -2084,7 +1511,7 @@
         <w:rPr/>
         <w:drawing>
           <wp:inline distB="0" distL="0" distR="0" distT="0">
-            <wp:extent cx="1264285" cy="1200150"/>
+            <wp:extent cx="1263650" cy="1200150"/>
             <wp:effectExtent b="0" l="0" r="0" t="0"/>
             <wp:docPr descr="http://developer.android.com/design/media/picker_datetime.png" id="1" name="Picture"/>
             <wp:cNvGraphicFramePr>
@@ -2109,7 +1536,7 @@
                   <pic:spPr bwMode="auto">
                     <a:xfrm>
                       <a:off x="0" y="0"/>
-                      <a:ext cx="1264285" cy="1200150"/>
+                      <a:ext cx="1263650" cy="1200150"/>
                     </a:xfrm>
                     <a:prstGeom prst="rect">
                       <a:avLst/>
@@ -2133,16 +1560,16 @@
       <w:pPr>
         <w:pStyle w:val="style0"/>
         <w:suppressAutoHyphens w:val="false"/>
-        <w:spacing w:line="256" w:lineRule="auto"/>
-        <w:rPr/>
-      </w:pPr>
-      <w:r>
-        <w:rPr/>
-      </w:r>
-    </w:p>
-    <w:p>
-      <w:pPr>
-        <w:pStyle w:val="style43"/>
+        <w:spacing w:line="254" w:lineRule="auto"/>
+        <w:rPr/>
+      </w:pPr>
+      <w:r>
+        <w:rPr/>
+      </w:r>
+    </w:p>
+    <w:p>
+      <w:pPr>
+        <w:pStyle w:val="style47"/>
         <w:pageBreakBefore/>
         <w:rPr>
           <w:rStyle w:val="style17"/>
@@ -2417,7 +1844,7 @@
         </w:rPr>
         <w:drawing>
           <wp:inline distB="0" distL="0" distR="0" distT="0">
-            <wp:extent cx="833755" cy="1628775"/>
+            <wp:extent cx="833120" cy="1628775"/>
             <wp:effectExtent b="0" l="0" r="0" t="0"/>
             <wp:docPr descr="http://developer.android.com/design/media/gesture_touch.png" id="5" name="Picture"/>
             <wp:cNvGraphicFramePr>
@@ -2442,7 +1869,7 @@
                   <pic:spPr bwMode="auto">
                     <a:xfrm>
                       <a:off x="0" y="0"/>
-                      <a:ext cx="833755" cy="1628775"/>
+                      <a:ext cx="833120" cy="1628775"/>
                     </a:xfrm>
                     <a:prstGeom prst="rect">
                       <a:avLst/>
@@ -2542,62 +1969,14 @@
         <w:rPr>
           <w:lang w:eastAsia="fr-FR"/>
         </w:rPr>
-        <w:t>L’utilisateur doit pouvoi</w:t>
-      </w:r>
-      <w:r>
-        <w:rPr>
-          <w:lang w:eastAsia="fr-FR"/>
-        </w:rPr>
-        <w:t>r</w:t>
-      </w:r>
-      <w:r>
-        <w:rPr>
-          <w:lang w:eastAsia="fr-FR"/>
-        </w:rPr>
-        <w:t xml:space="preserve"> naviguer aisément en avancant ou reculant par simple toucher. L’application doit présenter u</w:t>
-      </w:r>
-      <w:r>
-        <w:rPr>
-          <w:lang w:eastAsia="fr-FR"/>
-        </w:rPr>
-        <w:t>n</w:t>
-      </w:r>
-      <w:r>
-        <w:rPr>
-          <w:lang w:eastAsia="fr-FR"/>
-        </w:rPr>
-        <w:t>e interface non chargé, présentant les information en première vue. Un menu glissant pour l’ergonomie et des boutons visib</w:t>
-      </w:r>
-      <w:r>
-        <w:rPr>
-          <w:lang w:eastAsia="fr-FR"/>
-        </w:rPr>
-        <w:t>l</w:t>
-      </w:r>
-      <w:r>
-        <w:rPr>
-          <w:lang w:eastAsia="fr-FR"/>
-        </w:rPr>
-        <w:t>es et explicite</w:t>
-      </w:r>
-      <w:r>
-        <w:rPr>
-          <w:lang w:eastAsia="fr-FR"/>
-        </w:rPr>
-        <w:t>s</w:t>
-      </w:r>
-      <w:r>
-        <w:rPr>
-          <w:lang w:eastAsia="fr-FR"/>
-        </w:rPr>
-        <w:t>.</w:t>
+        <w:t>L’utilisateur doit pouvoir naviguer aisément en avancant ou reculant par simple toucher. L’application doit présenter une interface non chargé, présentant les information en première vue. Un menu glissant pour l’ergonomie et des boutons visibles et explicites.</w:t>
       </w:r>
     </w:p>
     <w:p>
       <w:pPr>
         <w:pStyle w:val="style0"/>
         <w:suppressAutoHyphens w:val="false"/>
-        <w:spacing w:line="256" w:lineRule="auto"/>
+        <w:spacing w:line="254" w:lineRule="auto"/>
         <w:rPr>
           <w:i/>
           <w:iCs/>
@@ -2616,7 +1995,7 @@
     </w:p>
     <w:p>
       <w:pPr>
-        <w:pStyle w:val="style44"/>
+        <w:pStyle w:val="style48"/>
         <w:pageBreakBefore/>
         <w:ind w:hanging="0" w:left="0" w:right="864"/>
         <w:jc w:val="both"/>
@@ -2913,7 +2292,7 @@
     </w:p>
     <w:p>
       <w:pPr>
-        <w:pStyle w:val="style43"/>
+        <w:pStyle w:val="style47"/>
         <w:rPr>
           <w:rStyle w:val="style17"/>
           <w:color w:val="00000A"/>
@@ -2937,7 +2316,7 @@
       <w:pPr>
         <w:pStyle w:val="style0"/>
         <w:suppressAutoHyphens w:val="false"/>
-        <w:spacing w:line="256" w:lineRule="auto"/>
+        <w:spacing w:line="254" w:lineRule="auto"/>
         <w:rPr/>
       </w:pPr>
       <w:r>
@@ -2947,7 +2326,7 @@
     <w:tbl>
       <w:tblPr>
         <w:jc w:val="left"/>
-        <w:tblInd w:type="dxa" w:w="0"/>
+        <w:tblInd w:type="dxa" w:w="-5"/>
         <w:tblBorders>
           <w:top w:color="00000A" w:space="0" w:sz="4" w:val="single"/>
           <w:left w:color="00000A" w:space="0" w:sz="4" w:val="single"/>
@@ -2958,15 +2337,15 @@
         </w:tblBorders>
         <w:tblCellMar>
           <w:top w:type="dxa" w:w="0"/>
-          <w:left w:type="dxa" w:w="108"/>
+          <w:left w:type="dxa" w:w="103"/>
           <w:bottom w:type="dxa" w:w="0"/>
           <w:right w:type="dxa" w:w="108"/>
         </w:tblCellMar>
       </w:tblPr>
       <w:tblGrid>
         <w:gridCol w:w="2517"/>
-        <w:gridCol w:w="2834"/>
-        <w:gridCol w:w="3937"/>
+        <w:gridCol w:w="2833"/>
+        <w:gridCol w:w="3938"/>
       </w:tblGrid>
       <w:tr>
         <w:trPr>
@@ -2982,15 +2361,15 @@
               <w:bottom w:color="00000A" w:space="0" w:sz="4" w:val="single"/>
               <w:right w:color="00000A" w:space="0" w:sz="4" w:val="single"/>
             </w:tcBorders>
-            <w:shd w:fill="auto" w:val="clear"/>
+            <w:shd w:fill="FFFFFF" w:val="clear"/>
             <w:tcMar>
-              <w:left w:type="dxa" w:w="108"/>
+              <w:left w:type="dxa" w:w="103"/>
             </w:tcMar>
             <w:vAlign w:val="center"/>
           </w:tcPr>
           <w:p>
             <w:pPr>
-              <w:pStyle w:val="style43"/>
+              <w:pStyle w:val="style47"/>
               <w:pageBreakBefore/>
               <w:spacing w:after="0" w:before="0" w:line="100" w:lineRule="atLeast"/>
               <w:contextualSpacing w:val="false"/>
@@ -3011,22 +2390,22 @@
         </w:tc>
         <w:tc>
           <w:tcPr>
-            <w:tcW w:type="dxa" w:w="2834"/>
+            <w:tcW w:type="dxa" w:w="2833"/>
             <w:tcBorders>
               <w:top w:color="00000A" w:space="0" w:sz="4" w:val="single"/>
               <w:left w:color="00000A" w:space="0" w:sz="4" w:val="single"/>
               <w:bottom w:color="00000A" w:space="0" w:sz="4" w:val="single"/>
               <w:right w:color="00000A" w:space="0" w:sz="4" w:val="single"/>
             </w:tcBorders>
-            <w:shd w:fill="auto" w:val="clear"/>
+            <w:shd w:fill="FFFFFF" w:val="clear"/>
             <w:tcMar>
-              <w:left w:type="dxa" w:w="108"/>
+              <w:left w:type="dxa" w:w="103"/>
             </w:tcMar>
             <w:vAlign w:val="center"/>
           </w:tcPr>
           <w:p>
             <w:pPr>
-              <w:pStyle w:val="style43"/>
+              <w:pStyle w:val="style47"/>
               <w:spacing w:after="0" w:before="0" w:line="100" w:lineRule="atLeast"/>
               <w:contextualSpacing w:val="false"/>
               <w:jc w:val="center"/>
@@ -3046,22 +2425,22 @@
         </w:tc>
         <w:tc>
           <w:tcPr>
-            <w:tcW w:type="dxa" w:w="3937"/>
+            <w:tcW w:type="dxa" w:w="3938"/>
             <w:tcBorders>
               <w:top w:color="00000A" w:space="0" w:sz="4" w:val="single"/>
               <w:left w:color="00000A" w:space="0" w:sz="4" w:val="single"/>
               <w:bottom w:color="00000A" w:space="0" w:sz="4" w:val="single"/>
               <w:right w:color="00000A" w:space="0" w:sz="4" w:val="single"/>
             </w:tcBorders>
-            <w:shd w:fill="auto" w:val="clear"/>
+            <w:shd w:fill="FFFFFF" w:val="clear"/>
             <w:tcMar>
-              <w:left w:type="dxa" w:w="108"/>
+              <w:left w:type="dxa" w:w="103"/>
             </w:tcMar>
             <w:vAlign w:val="center"/>
           </w:tcPr>
           <w:p>
             <w:pPr>
-              <w:pStyle w:val="style43"/>
+              <w:pStyle w:val="style47"/>
               <w:spacing w:after="0" w:before="0" w:line="100" w:lineRule="atLeast"/>
               <w:contextualSpacing w:val="false"/>
               <w:jc w:val="center"/>
@@ -3094,15 +2473,15 @@
               <w:bottom w:color="00000A" w:space="0" w:sz="4" w:val="single"/>
               <w:right w:color="00000A" w:space="0" w:sz="4" w:val="single"/>
             </w:tcBorders>
-            <w:shd w:fill="auto" w:val="clear"/>
+            <w:shd w:fill="FFFFFF" w:val="clear"/>
             <w:tcMar>
-              <w:left w:type="dxa" w:w="108"/>
+              <w:left w:type="dxa" w:w="103"/>
             </w:tcMar>
             <w:vAlign w:val="center"/>
           </w:tcPr>
           <w:p>
             <w:pPr>
-              <w:pStyle w:val="style43"/>
+              <w:pStyle w:val="style47"/>
               <w:spacing w:after="0" w:before="0" w:line="100" w:lineRule="atLeast"/>
               <w:contextualSpacing w:val="false"/>
               <w:jc w:val="center"/>
@@ -3126,22 +2505,22 @@
         </w:tc>
         <w:tc>
           <w:tcPr>
-            <w:tcW w:type="dxa" w:w="2834"/>
+            <w:tcW w:type="dxa" w:w="2833"/>
             <w:tcBorders>
               <w:top w:color="00000A" w:space="0" w:sz="4" w:val="single"/>
               <w:left w:color="00000A" w:space="0" w:sz="4" w:val="single"/>
               <w:bottom w:color="00000A" w:space="0" w:sz="4" w:val="single"/>
               <w:right w:color="00000A" w:space="0" w:sz="4" w:val="single"/>
             </w:tcBorders>
-            <w:shd w:fill="auto" w:val="clear"/>
+            <w:shd w:fill="FFFFFF" w:val="clear"/>
             <w:tcMar>
-              <w:left w:type="dxa" w:w="108"/>
+              <w:left w:type="dxa" w:w="103"/>
             </w:tcMar>
             <w:vAlign w:val="center"/>
           </w:tcPr>
           <w:p>
             <w:pPr>
-              <w:pStyle w:val="style43"/>
+              <w:pStyle w:val="style47"/>
               <w:spacing w:after="0" w:before="0" w:line="100" w:lineRule="atLeast"/>
               <w:contextualSpacing w:val="false"/>
               <w:jc w:val="center"/>
@@ -3164,7 +2543,7 @@
           </w:p>
           <w:p>
             <w:pPr>
-              <w:pStyle w:val="style43"/>
+              <w:pStyle w:val="style47"/>
               <w:spacing w:after="0" w:before="0" w:line="100" w:lineRule="atLeast"/>
               <w:contextualSpacing w:val="false"/>
               <w:jc w:val="center"/>
@@ -3187,7 +2566,7 @@
           </w:p>
           <w:p>
             <w:pPr>
-              <w:pStyle w:val="style43"/>
+              <w:pStyle w:val="style47"/>
               <w:spacing w:after="0" w:before="0" w:line="100" w:lineRule="atLeast"/>
               <w:contextualSpacing w:val="false"/>
               <w:jc w:val="center"/>
@@ -3213,22 +2592,22 @@
         </w:tc>
         <w:tc>
           <w:tcPr>
-            <w:tcW w:type="dxa" w:w="3937"/>
+            <w:tcW w:type="dxa" w:w="3938"/>
             <w:tcBorders>
               <w:top w:color="00000A" w:space="0" w:sz="4" w:val="single"/>
               <w:left w:color="00000A" w:space="0" w:sz="4" w:val="single"/>
               <w:bottom w:color="00000A" w:space="0" w:sz="4" w:val="single"/>
               <w:right w:color="00000A" w:space="0" w:sz="4" w:val="single"/>
             </w:tcBorders>
-            <w:shd w:fill="auto" w:val="clear"/>
+            <w:shd w:fill="FFFFFF" w:val="clear"/>
             <w:tcMar>
-              <w:left w:type="dxa" w:w="108"/>
+              <w:left w:type="dxa" w:w="103"/>
             </w:tcMar>
             <w:vAlign w:val="center"/>
           </w:tcPr>
           <w:p>
             <w:pPr>
-              <w:pStyle w:val="style43"/>
+              <w:pStyle w:val="style47"/>
               <w:spacing w:after="0" w:before="0" w:line="100" w:lineRule="atLeast"/>
               <w:contextualSpacing w:val="false"/>
               <w:jc w:val="center"/>
@@ -3251,7 +2630,7 @@
           </w:p>
           <w:p>
             <w:pPr>
-              <w:pStyle w:val="style43"/>
+              <w:pStyle w:val="style47"/>
               <w:spacing w:after="0" w:before="0" w:line="100" w:lineRule="atLeast"/>
               <w:contextualSpacing w:val="false"/>
               <w:jc w:val="center"/>
@@ -3284,7 +2663,7 @@
           </w:p>
           <w:p>
             <w:pPr>
-              <w:pStyle w:val="style43"/>
+              <w:pStyle w:val="style47"/>
               <w:spacing w:after="0" w:before="0" w:line="100" w:lineRule="atLeast"/>
               <w:contextualSpacing w:val="false"/>
               <w:jc w:val="center"/>
@@ -3307,7 +2686,7 @@
           </w:p>
           <w:p>
             <w:pPr>
-              <w:pStyle w:val="style43"/>
+              <w:pStyle w:val="style47"/>
               <w:spacing w:after="0" w:before="0" w:line="100" w:lineRule="atLeast"/>
               <w:contextualSpacing w:val="false"/>
               <w:jc w:val="center"/>
@@ -3330,7 +2709,7 @@
           </w:p>
           <w:p>
             <w:pPr>
-              <w:pStyle w:val="style43"/>
+              <w:pStyle w:val="style47"/>
               <w:spacing w:after="0" w:before="0" w:line="100" w:lineRule="atLeast"/>
               <w:contextualSpacing w:val="false"/>
               <w:jc w:val="center"/>
@@ -3353,7 +2732,7 @@
           </w:p>
           <w:p>
             <w:pPr>
-              <w:pStyle w:val="style43"/>
+              <w:pStyle w:val="style47"/>
               <w:spacing w:after="0" w:before="0" w:line="100" w:lineRule="atLeast"/>
               <w:contextualSpacing w:val="false"/>
               <w:jc w:val="center"/>
@@ -3376,7 +2755,7 @@
           </w:p>
           <w:p>
             <w:pPr>
-              <w:pStyle w:val="style43"/>
+              <w:pStyle w:val="style47"/>
               <w:spacing w:after="0" w:before="0" w:line="100" w:lineRule="atLeast"/>
               <w:contextualSpacing w:val="false"/>
               <w:jc w:val="center"/>
@@ -3410,7 +2789,7 @@
           </w:p>
           <w:p>
             <w:pPr>
-              <w:pStyle w:val="style43"/>
+              <w:pStyle w:val="style47"/>
               <w:spacing w:after="0" w:before="0" w:line="100" w:lineRule="atLeast"/>
               <w:contextualSpacing w:val="false"/>
               <w:jc w:val="center"/>
@@ -3436,7 +2815,7 @@
     </w:tbl>
     <w:p>
       <w:pPr>
-        <w:pStyle w:val="style43"/>
+        <w:pStyle w:val="style47"/>
         <w:rPr/>
       </w:pPr>
       <w:r>
@@ -3485,7 +2864,7 @@
     </w:p>
     <w:p>
       <w:pPr>
-        <w:pStyle w:val="style43"/>
+        <w:pStyle w:val="style47"/>
         <w:rPr>
           <w:rStyle w:val="style17"/>
           <w:color w:val="00000A"/>
@@ -3505,17 +2884,19 @@
           <w:sz w:val="22"/>
           <w:szCs w:val="22"/>
         </w:rPr>
-        <w:t xml:space="preserve"> Gantt Project). Chacun des développeurs </w:t>
-      </w:r>
-      <w:r>
+        <w:t xml:space="preserve"> Gantt Project). Chacun des développeurs s’est vue attribuer une tache. La méthode SCRUM a été adoptée mélangeant Sprint et compte rendu de l’évolution pour suivre l’avancement.</w:t>
+      </w:r>
+    </w:p>
+    <w:p>
+      <w:pPr>
+        <w:pStyle w:val="style47"/>
         <w:rPr>
           <w:rStyle w:val="style17"/>
           <w:color w:val="00000A"/>
           <w:sz w:val="22"/>
           <w:szCs w:val="22"/>
         </w:rPr>
-        <w:t>s</w:t>
-      </w:r>
+      </w:pPr>
       <w:r>
         <w:rPr>
           <w:rStyle w:val="style17"/>
@@ -3523,12 +2904,17 @@
           <w:sz w:val="22"/>
           <w:szCs w:val="22"/>
         </w:rPr>
-        <w:t>’est vue attribuer une tache. La méthode SCRUM a été adoptée mélangeant Sprint et compte rendu de l’évolution pour suivre l’avancement.</w:t>
-      </w:r>
-    </w:p>
-    <w:p>
-      <w:pPr>
-        <w:pStyle w:val="style43"/>
+        <w:br/>
+        <w:t>La première semaine a été orientée vers la documentation nécessaire pour commencer le développement :</w:t>
+      </w:r>
+    </w:p>
+    <w:p>
+      <w:pPr>
+        <w:pStyle w:val="style47"/>
+        <w:numPr>
+          <w:ilvl w:val="0"/>
+          <w:numId w:val="6"/>
+        </w:numPr>
         <w:rPr>
           <w:rStyle w:val="style17"/>
           <w:color w:val="00000A"/>
@@ -3543,17 +2929,12 @@
           <w:sz w:val="22"/>
           <w:szCs w:val="22"/>
         </w:rPr>
-        <w:br/>
-        <w:t>La première semaine a été orientée vers la documentation nécessaire pour commencer le développement :</w:t>
-      </w:r>
-    </w:p>
-    <w:p>
-      <w:pPr>
-        <w:pStyle w:val="style43"/>
-        <w:numPr>
-          <w:ilvl w:val="0"/>
-          <w:numId w:val="6"/>
-        </w:numPr>
+        <w:t>Rédaction du cahier des charges, analyse et premières ébauches (maquettes, diagramme de classe, MCD, etc.).</w:t>
+      </w:r>
+    </w:p>
+    <w:p>
+      <w:pPr>
+        <w:pStyle w:val="style47"/>
         <w:rPr>
           <w:rStyle w:val="style17"/>
           <w:color w:val="00000A"/>
@@ -3568,33 +2949,13 @@
           <w:sz w:val="22"/>
           <w:szCs w:val="22"/>
         </w:rPr>
-        <w:t>Rédaction du cahier des charges, analyse et premières ébauches (maquettes, diagramme de classe, MCD, etc.).</w:t>
-      </w:r>
-    </w:p>
-    <w:p>
-      <w:pPr>
-        <w:pStyle w:val="style43"/>
-        <w:rPr>
-          <w:rStyle w:val="style17"/>
-          <w:color w:val="00000A"/>
-          <w:sz w:val="22"/>
-          <w:szCs w:val="22"/>
-        </w:rPr>
-      </w:pPr>
-      <w:r>
-        <w:rPr>
-          <w:rStyle w:val="style17"/>
-          <w:color w:val="00000A"/>
-          <w:sz w:val="22"/>
-          <w:szCs w:val="22"/>
-        </w:rPr>
         <w:br/>
         <w:t xml:space="preserve">La seconde phase est consacrée aux développements. Chaque développeur doit développer un module de l’application, les codes sources sont mis ensuite en commun à chaque fin de journées. </w:t>
       </w:r>
     </w:p>
     <w:p>
       <w:pPr>
-        <w:pStyle w:val="style43"/>
+        <w:pStyle w:val="style47"/>
         <w:rPr>
           <w:rStyle w:val="style17"/>
           <w:color w:val="000000"/>
@@ -3643,7 +3004,7 @@
     </w:p>
     <w:p>
       <w:pPr>
-        <w:pStyle w:val="style43"/>
+        <w:pStyle w:val="style47"/>
         <w:rPr>
           <w:rStyle w:val="style17"/>
           <w:color w:val="00000A"/>
@@ -3663,16 +3024,16 @@
     </w:p>
     <w:p>
       <w:pPr>
-        <w:pStyle w:val="style43"/>
-        <w:rPr/>
-      </w:pPr>
-      <w:r>
-        <w:rPr/>
-      </w:r>
-    </w:p>
-    <w:p>
-      <w:pPr>
-        <w:pStyle w:val="style43"/>
+        <w:pStyle w:val="style47"/>
+        <w:rPr/>
+      </w:pPr>
+      <w:r>
+        <w:rPr/>
+      </w:r>
+    </w:p>
+    <w:p>
+      <w:pPr>
+        <w:pStyle w:val="style47"/>
         <w:rPr/>
       </w:pPr>
       <w:bookmarkStart w:id="22" w:name="_GoBack"/>
@@ -3739,7 +3100,7 @@
       <w:pPr>
         <w:pStyle w:val="style0"/>
         <w:suppressAutoHyphens w:val="false"/>
-        <w:spacing w:line="256" w:lineRule="auto"/>
+        <w:spacing w:line="254" w:lineRule="auto"/>
         <w:rPr/>
       </w:pPr>
       <w:r>
@@ -3789,7 +3150,7 @@
     </w:p>
     <w:p>
       <w:pPr>
-        <w:pStyle w:val="style43"/>
+        <w:pStyle w:val="style47"/>
         <w:rPr/>
       </w:pPr>
       <w:r>
@@ -3871,7 +3232,7 @@
     </w:p>
     <w:p>
       <w:pPr>
-        <w:pStyle w:val="style43"/>
+        <w:pStyle w:val="style47"/>
         <w:rPr/>
       </w:pPr>
       <w:r>
@@ -4069,6 +3430,11 @@
     <w:p>
       <w:pPr>
         <w:pStyle w:val="style0"/>
+        <w:widowControl/>
+        <w:suppressAutoHyphens w:val="true"/>
+        <w:overflowPunct w:val="false"/>
+        <w:spacing w:after="160" w:before="0" w:line="252" w:lineRule="auto"/>
+        <w:contextualSpacing w:val="false"/>
         <w:rPr/>
       </w:pPr>
       <w:r>
@@ -4081,7 +3447,7 @@
       <w:pgMar w:bottom="1417" w:footer="708" w:gutter="0" w:header="708" w:left="1417" w:right="1417" w:top="1417"/>
       <w:formProt w:val="false"/>
       <w:textDirection w:val="lrTb"/>
-      <w:docGrid w:charSpace="8192" w:linePitch="360" w:type="default"/>
+      <w:docGrid w:charSpace="12288" w:linePitch="360" w:type="default"/>
     </w:sectPr>
   </w:body>
 </w:document>
@@ -4130,7 +3496,7 @@
         </w:tcPr>
         <w:p>
           <w:pPr>
-            <w:pStyle w:val="style38"/>
+            <w:pStyle w:val="style42"/>
             <w:ind w:hanging="0" w:left="-115" w:right="0"/>
             <w:rPr/>
           </w:pPr>
@@ -4152,7 +3518,7 @@
         </w:tcPr>
         <w:p>
           <w:pPr>
-            <w:pStyle w:val="style38"/>
+            <w:pStyle w:val="style42"/>
             <w:jc w:val="center"/>
             <w:rPr/>
           </w:pPr>
@@ -4174,7 +3540,7 @@
         </w:tcPr>
         <w:p>
           <w:pPr>
-            <w:pStyle w:val="style38"/>
+            <w:pStyle w:val="style42"/>
             <w:ind w:hanging="0" w:left="0" w:right="-115"/>
             <w:jc w:val="right"/>
             <w:rPr/>
@@ -4188,7 +3554,7 @@
   </w:tbl>
   <w:p>
     <w:pPr>
-      <w:pStyle w:val="style39"/>
+      <w:pStyle w:val="style43"/>
       <w:rPr/>
     </w:pPr>
     <w:r>
@@ -4241,7 +3607,7 @@
         </w:tcPr>
         <w:p>
           <w:pPr>
-            <w:pStyle w:val="style38"/>
+            <w:pStyle w:val="style42"/>
             <w:ind w:hanging="0" w:left="-115" w:right="0"/>
             <w:rPr/>
           </w:pPr>
@@ -4263,7 +3629,7 @@
         </w:tcPr>
         <w:p>
           <w:pPr>
-            <w:pStyle w:val="style38"/>
+            <w:pStyle w:val="style42"/>
             <w:jc w:val="center"/>
             <w:rPr/>
           </w:pPr>
@@ -4285,7 +3651,7 @@
         </w:tcPr>
         <w:p>
           <w:pPr>
-            <w:pStyle w:val="style38"/>
+            <w:pStyle w:val="style42"/>
             <w:ind w:hanging="0" w:left="0" w:right="-115"/>
             <w:jc w:val="right"/>
             <w:rPr/>
@@ -4312,7 +3678,7 @@
   </w:tbl>
   <w:p>
     <w:pPr>
-      <w:pStyle w:val="style38"/>
+      <w:pStyle w:val="style42"/>
       <w:rPr/>
     </w:pPr>
     <w:r>
@@ -5008,15 +4374,13 @@
     <w:pPr>
       <w:widowControl/>
       <w:suppressAutoHyphens w:val="true"/>
-      <w:kinsoku w:val="true"/>
-      <w:overflowPunct w:val="true"/>
-      <w:autoSpaceDE w:val="true"/>
-      <w:spacing w:after="160" w:before="0" w:line="254" w:lineRule="auto"/>
+      <w:overflowPunct w:val="false"/>
+      <w:spacing w:after="160" w:before="0" w:line="252" w:lineRule="auto"/>
       <w:contextualSpacing w:val="false"/>
     </w:pPr>
     <w:rPr>
-      <w:rFonts w:ascii="Calibri" w:eastAsia="DejaVu Sans" w:hAnsi="Calibri"/>
-      <w:color w:val="auto"/>
+      <w:rFonts w:ascii="Calibri" w:cs="Lohit Hindi" w:eastAsia="DejaVu Sans" w:hAnsi="Calibri"/>
+      <w:color w:val="00000A"/>
       <w:sz w:val="22"/>
       <w:szCs w:val="22"/>
       <w:lang w:bidi="ar-SA" w:eastAsia="en-US" w:val="fr-FR"/>
@@ -5192,14 +4556,43 @@
     </w:rPr>
   </w:style>
   <w:style w:styleId="style29" w:type="character">
+    <w:name w:val="ListLabel 7"/>
+    <w:next w:val="style29"/>
+    <w:rPr>
+      <w:b w:val="false"/>
+      <w:sz w:val="26"/>
+    </w:rPr>
+  </w:style>
+  <w:style w:styleId="style30" w:type="character">
+    <w:name w:val="ListLabel 8"/>
+    <w:next w:val="style30"/>
+    <w:rPr>
+      <w:rFonts w:cs="Symbol"/>
+    </w:rPr>
+  </w:style>
+  <w:style w:styleId="style31" w:type="character">
+    <w:name w:val="ListLabel 9"/>
+    <w:next w:val="style31"/>
+    <w:rPr>
+      <w:rFonts w:cs="Courier New"/>
+    </w:rPr>
+  </w:style>
+  <w:style w:styleId="style32" w:type="character">
+    <w:name w:val="ListLabel 10"/>
+    <w:next w:val="style32"/>
+    <w:rPr>
+      <w:rFonts w:cs="Wingdings"/>
+    </w:rPr>
+  </w:style>
+  <w:style w:styleId="style33" w:type="character">
     <w:name w:val="Saut d'index"/>
-    <w:next w:val="style29"/>
+    <w:next w:val="style33"/>
     <w:rPr/>
   </w:style>
-  <w:style w:styleId="style30" w:type="paragraph">
+  <w:style w:styleId="style34" w:type="paragraph">
     <w:name w:val="Titre"/>
     <w:basedOn w:val="style0"/>
-    <w:next w:val="style31"/>
+    <w:next w:val="style35"/>
     <w:pPr>
       <w:keepNext/>
       <w:spacing w:after="120" w:before="240"/>
@@ -5211,29 +4604,29 @@
       <w:szCs w:val="28"/>
     </w:rPr>
   </w:style>
-  <w:style w:styleId="style31" w:type="paragraph">
+  <w:style w:styleId="style35" w:type="paragraph">
     <w:name w:val="Corps de texte"/>
     <w:basedOn w:val="style0"/>
-    <w:next w:val="style31"/>
+    <w:next w:val="style35"/>
     <w:pPr>
       <w:spacing w:after="120" w:before="0"/>
       <w:contextualSpacing w:val="false"/>
     </w:pPr>
     <w:rPr/>
   </w:style>
-  <w:style w:styleId="style32" w:type="paragraph">
+  <w:style w:styleId="style36" w:type="paragraph">
     <w:name w:val="Liste"/>
-    <w:basedOn w:val="style31"/>
-    <w:next w:val="style32"/>
+    <w:basedOn w:val="style35"/>
+    <w:next w:val="style36"/>
     <w:pPr/>
     <w:rPr>
       <w:rFonts w:cs="Lohit Hindi"/>
     </w:rPr>
   </w:style>
-  <w:style w:styleId="style33" w:type="paragraph">
+  <w:style w:styleId="style37" w:type="paragraph">
     <w:name w:val="Légende"/>
     <w:basedOn w:val="style0"/>
-    <w:next w:val="style33"/>
+    <w:next w:val="style37"/>
     <w:pPr>
       <w:suppressLineNumbers/>
       <w:spacing w:after="120" w:before="120"/>
@@ -5247,10 +4640,10 @@
       <w:szCs w:val="24"/>
     </w:rPr>
   </w:style>
-  <w:style w:styleId="style34" w:type="paragraph">
+  <w:style w:styleId="style38" w:type="paragraph">
     <w:name w:val="Index"/>
     <w:basedOn w:val="style0"/>
-    <w:next w:val="style34"/>
+    <w:next w:val="style38"/>
     <w:pPr>
       <w:suppressLineNumbers/>
     </w:pPr>
@@ -5258,10 +4651,10 @@
       <w:rFonts w:cs="Lohit Hindi"/>
     </w:rPr>
   </w:style>
-  <w:style w:styleId="style35" w:type="paragraph">
+  <w:style w:styleId="style39" w:type="paragraph">
     <w:name w:val="Titre principal"/>
     <w:basedOn w:val="style0"/>
-    <w:next w:val="style35"/>
+    <w:next w:val="style39"/>
     <w:pPr>
       <w:keepNext/>
       <w:spacing w:after="120" w:before="240"/>
@@ -5274,10 +4667,10 @@
       <w:szCs w:val="28"/>
     </w:rPr>
   </w:style>
-  <w:style w:styleId="style36" w:type="paragraph">
+  <w:style w:styleId="style40" w:type="paragraph">
     <w:name w:val="caption"/>
     <w:basedOn w:val="style0"/>
-    <w:next w:val="style36"/>
+    <w:next w:val="style40"/>
     <w:pPr>
       <w:suppressLineNumbers/>
       <w:spacing w:after="120" w:before="120"/>
@@ -5291,10 +4684,10 @@
       <w:szCs w:val="24"/>
     </w:rPr>
   </w:style>
-  <w:style w:styleId="style37" w:type="paragraph">
+  <w:style w:styleId="style41" w:type="paragraph">
     <w:name w:val="List Paragraph"/>
     <w:basedOn w:val="style0"/>
-    <w:next w:val="style37"/>
+    <w:next w:val="style41"/>
     <w:pPr>
       <w:spacing w:after="160" w:before="0"/>
       <w:ind w:hanging="0" w:left="720" w:right="0"/>
@@ -5302,10 +4695,10 @@
     </w:pPr>
     <w:rPr/>
   </w:style>
-  <w:style w:styleId="style38" w:type="paragraph">
+  <w:style w:styleId="style42" w:type="paragraph">
     <w:name w:val="En-tête"/>
     <w:basedOn w:val="style0"/>
-    <w:next w:val="style38"/>
+    <w:next w:val="style42"/>
     <w:pPr>
       <w:tabs>
         <w:tab w:leader="none" w:pos="4680" w:val="center"/>
@@ -5316,10 +4709,10 @@
     </w:pPr>
     <w:rPr/>
   </w:style>
-  <w:style w:styleId="style39" w:type="paragraph">
+  <w:style w:styleId="style43" w:type="paragraph">
     <w:name w:val="Pied de page"/>
     <w:basedOn w:val="style0"/>
-    <w:next w:val="style39"/>
+    <w:next w:val="style43"/>
     <w:pPr>
       <w:tabs>
         <w:tab w:leader="none" w:pos="4680" w:val="center"/>
@@ -5330,51 +4723,49 @@
     </w:pPr>
     <w:rPr/>
   </w:style>
-  <w:style w:styleId="style40" w:type="paragraph">
+  <w:style w:styleId="style44" w:type="paragraph">
     <w:name w:val="Titre de table des matières"/>
-    <w:basedOn w:val="style35"/>
-    <w:next w:val="style40"/>
+    <w:basedOn w:val="style39"/>
+    <w:next w:val="style44"/>
     <w:pPr/>
     <w:rPr/>
   </w:style>
-  <w:style w:styleId="style41" w:type="paragraph">
+  <w:style w:styleId="style45" w:type="paragraph">
     <w:name w:val="Table des matières niveau 1"/>
-    <w:basedOn w:val="style34"/>
-    <w:next w:val="style41"/>
+    <w:basedOn w:val="style38"/>
+    <w:next w:val="style45"/>
     <w:pPr/>
     <w:rPr/>
   </w:style>
-  <w:style w:styleId="style42" w:type="paragraph">
+  <w:style w:styleId="style46" w:type="paragraph">
     <w:name w:val="Table des matières niveau 2"/>
-    <w:basedOn w:val="style34"/>
-    <w:next w:val="style42"/>
+    <w:basedOn w:val="style38"/>
+    <w:next w:val="style46"/>
     <w:pPr/>
     <w:rPr/>
   </w:style>
-  <w:style w:styleId="style43" w:type="paragraph">
+  <w:style w:styleId="style47" w:type="paragraph">
     <w:name w:val="No Spacing"/>
-    <w:next w:val="style43"/>
+    <w:next w:val="style47"/>
     <w:pPr>
       <w:widowControl/>
       <w:suppressAutoHyphens w:val="true"/>
-      <w:kinsoku w:val="true"/>
-      <w:overflowPunct w:val="true"/>
-      <w:autoSpaceDE w:val="true"/>
+      <w:overflowPunct w:val="false"/>
       <w:spacing w:after="0" w:before="0" w:line="100" w:lineRule="atLeast"/>
       <w:contextualSpacing w:val="false"/>
     </w:pPr>
     <w:rPr>
-      <w:rFonts w:ascii="Calibri" w:eastAsia="DejaVu Sans" w:hAnsi="Calibri"/>
-      <w:color w:val="auto"/>
+      <w:rFonts w:ascii="Calibri" w:cs="Lohit Hindi" w:eastAsia="DejaVu Sans" w:hAnsi="Calibri"/>
+      <w:color w:val="00000A"/>
       <w:sz w:val="22"/>
       <w:szCs w:val="22"/>
       <w:lang w:bidi="ar-SA" w:eastAsia="en-US" w:val="fr-FR"/>
     </w:rPr>
   </w:style>
-  <w:style w:styleId="style44" w:type="paragraph">
+  <w:style w:styleId="style48" w:type="paragraph">
     <w:name w:val="Quote"/>
     <w:basedOn w:val="style0"/>
-    <w:next w:val="style44"/>
+    <w:next w:val="style48"/>
     <w:pPr>
       <w:spacing w:after="160" w:before="200"/>
       <w:ind w:hanging="0" w:left="864" w:right="864"/>
@@ -5387,10 +4778,10 @@
       <w:color w:val="404040"/>
     </w:rPr>
   </w:style>
-  <w:style w:styleId="style45" w:type="paragraph">
+  <w:style w:styleId="style49" w:type="paragraph">
     <w:name w:val="Contenu de tableau"/>
     <w:basedOn w:val="style0"/>
-    <w:next w:val="style45"/>
+    <w:next w:val="style49"/>
     <w:pPr/>
     <w:rPr/>
   </w:style>

</xml_diff>